<commit_message>
Coloquei short links nos certificados - BITLINKS
</commit_message>
<xml_diff>
--- a/CV_Lucas-Bertti.docx
+++ b/CV_Lucas-Bertti.docx
@@ -173,38 +173,6 @@
         <w:pStyle w:val="Corpodetexto"/>
         <w:jc w:val="both"/>
         <w:rPr>
-          <w:rFonts w:ascii="Arial" w:hAnsi="Arial"/>
-          <w:sz w:val="20"/>
-          <w:szCs w:val="20"/>
-          <w:lang w:val="pt-BR"/>
-        </w:rPr>
-      </w:pPr>
-      <w:r>
-        <w:rPr>
-          <w:rFonts w:ascii="Arial" w:hAnsi="Arial"/>
-          <w:sz w:val="20"/>
-          <w:szCs w:val="20"/>
-          <w:lang w:val="pt-BR"/>
-        </w:rPr>
-        <w:t>Aberto ao conhecimento e em busca de desafios que possam até redirecionar a carreira para o desenvolvimento de sistemas web</w:t>
-      </w:r>
-      <w:bookmarkStart w:id="0" w:name="_GoBack"/>
-      <w:bookmarkEnd w:id="0"/>
-      <w:r>
-        <w:rPr>
-          <w:rFonts w:ascii="Arial" w:hAnsi="Arial"/>
-          <w:sz w:val="20"/>
-          <w:szCs w:val="20"/>
-          <w:lang w:val="pt-BR"/>
-        </w:rPr>
-        <w:t>.</w:t>
-      </w:r>
-    </w:p>
-    <w:p>
-      <w:pPr>
-        <w:pStyle w:val="Corpodetexto"/>
-        <w:jc w:val="both"/>
-        <w:rPr>
           <w:sz w:val="20"/>
           <w:szCs w:val="20"/>
           <w:lang w:val="pt-BR"/>
@@ -219,7 +187,7 @@
         </w:rPr>
         <w:t xml:space="preserve">E-mail: </w:t>
       </w:r>
-      <w:hyperlink r:id="rId7" w:history="1">
+      <w:hyperlink r:id="rId8" w:history="1">
         <w:r>
           <w:rPr>
             <w:rStyle w:val="Hyperlink"/>
@@ -307,7 +275,7 @@
         </w:rPr>
         <w:t xml:space="preserve">LinkedIn: </w:t>
       </w:r>
-      <w:hyperlink r:id="rId8" w:history="1">
+      <w:hyperlink r:id="rId9" w:history="1">
         <w:r>
           <w:rPr>
             <w:rStyle w:val="Hyperlink"/>
@@ -386,15 +354,6 @@
           <w:szCs w:val="20"/>
           <w:lang w:val="pt-BR"/>
         </w:rPr>
-        <w:t xml:space="preserve">Desenvolvimento Web; </w:t>
-      </w:r>
-      <w:r>
-        <w:rPr>
-          <w:rFonts w:ascii="Arial" w:hAnsi="Arial"/>
-          <w:sz w:val="20"/>
-          <w:szCs w:val="20"/>
-          <w:lang w:val="pt-BR"/>
-        </w:rPr>
         <w:t xml:space="preserve">Gestão </w:t>
       </w:r>
       <w:r>
@@ -1874,7 +1833,7 @@
         </w:rPr>
         <w:t xml:space="preserve"> - </w:t>
       </w:r>
-      <w:hyperlink r:id="rId9" w:history="1">
+      <w:hyperlink r:id="rId10" w:history="1">
         <w:r>
           <w:rPr>
             <w:rStyle w:val="Hyperlink"/>
@@ -1937,7 +1896,7 @@
         </w:rPr>
         <w:t xml:space="preserve">- </w:t>
       </w:r>
-      <w:hyperlink r:id="rId10" w:history="1">
+      <w:hyperlink r:id="rId11" w:history="1">
         <w:r>
           <w:rPr>
             <w:rStyle w:val="Hyperlink"/>
@@ -2652,7 +2611,97 @@
           <w:szCs w:val="20"/>
           <w:lang w:val="pt-BR"/>
         </w:rPr>
-        <w:t xml:space="preserve">, </w:t>
+        <w:t>, coordenando equipes com até 5 desenvolvedores.</w:t>
+      </w:r>
+      <w:r>
+        <w:rPr>
+          <w:rFonts w:ascii="Arial" w:hAnsi="Arial"/>
+          <w:i/>
+          <w:sz w:val="20"/>
+          <w:szCs w:val="20"/>
+          <w:lang w:val="pt-BR"/>
+        </w:rPr>
+        <w:t xml:space="preserve"> O Discador Contax possibilitou grande economia </w:t>
+      </w:r>
+      <w:r>
+        <w:rPr>
+          <w:rFonts w:ascii="Arial" w:hAnsi="Arial"/>
+          <w:i/>
+          <w:sz w:val="20"/>
+          <w:szCs w:val="20"/>
+          <w:lang w:val="pt-BR"/>
+        </w:rPr>
+        <w:t>em</w:t>
+      </w:r>
+      <w:r>
+        <w:rPr>
+          <w:rFonts w:ascii="Arial" w:hAnsi="Arial"/>
+          <w:i/>
+          <w:sz w:val="20"/>
+          <w:szCs w:val="20"/>
+          <w:lang w:val="pt-BR"/>
+        </w:rPr>
+        <w:t xml:space="preserve"> licenças de softwar</w:t>
+      </w:r>
+      <w:r>
+        <w:rPr>
+          <w:rFonts w:ascii="Arial" w:hAnsi="Arial"/>
+          <w:i/>
+          <w:sz w:val="20"/>
+          <w:szCs w:val="20"/>
+          <w:lang w:val="pt-BR"/>
+        </w:rPr>
+        <w:t>e,</w:t>
+      </w:r>
+      <w:r>
+        <w:rPr>
+          <w:rFonts w:ascii="Arial" w:hAnsi="Arial"/>
+          <w:i/>
+          <w:sz w:val="20"/>
+          <w:szCs w:val="20"/>
+          <w:lang w:val="pt-BR"/>
+        </w:rPr>
+        <w:t xml:space="preserve"> por ser mantido</w:t>
+      </w:r>
+      <w:r>
+        <w:rPr>
+          <w:rFonts w:ascii="Arial" w:hAnsi="Arial"/>
+          <w:i/>
+          <w:sz w:val="20"/>
+          <w:szCs w:val="20"/>
+          <w:lang w:val="pt-BR"/>
+        </w:rPr>
+        <w:t xml:space="preserve"> e evoluído</w:t>
+      </w:r>
+      <w:r>
+        <w:rPr>
+          <w:rFonts w:ascii="Arial" w:hAnsi="Arial"/>
+          <w:i/>
+          <w:sz w:val="20"/>
+          <w:szCs w:val="20"/>
+          <w:lang w:val="pt-BR"/>
+        </w:rPr>
+        <w:t xml:space="preserve"> por uma equipe enxuta</w:t>
+      </w:r>
+      <w:r>
+        <w:rPr>
+          <w:rFonts w:ascii="Arial" w:hAnsi="Arial"/>
+          <w:i/>
+          <w:sz w:val="20"/>
+          <w:szCs w:val="20"/>
+          <w:lang w:val="pt-BR"/>
+        </w:rPr>
+        <w:t xml:space="preserve"> </w:t>
+      </w:r>
+      <w:r>
+        <w:rPr>
+          <w:rFonts w:ascii="Arial" w:hAnsi="Arial"/>
+          <w:i/>
+          <w:sz w:val="20"/>
+          <w:szCs w:val="20"/>
+          <w:lang w:val="pt-BR"/>
+        </w:rPr>
+        <w:t xml:space="preserve">sendo </w:t>
       </w:r>
       <w:r>
         <w:rPr>
@@ -2663,97 +2712,7 @@
           <w:lang w:val="pt-BR"/>
         </w:rPr>
         <w:lastRenderedPageBreak/>
-        <w:t>coordenando equipes com até 5 desenvolvedores.</w:t>
-      </w:r>
-      <w:r>
-        <w:rPr>
-          <w:rFonts w:ascii="Arial" w:hAnsi="Arial"/>
-          <w:i/>
-          <w:sz w:val="20"/>
-          <w:szCs w:val="20"/>
-          <w:lang w:val="pt-BR"/>
-        </w:rPr>
-        <w:t xml:space="preserve"> O Discador Contax possibilitou grande economia </w:t>
-      </w:r>
-      <w:r>
-        <w:rPr>
-          <w:rFonts w:ascii="Arial" w:hAnsi="Arial"/>
-          <w:i/>
-          <w:sz w:val="20"/>
-          <w:szCs w:val="20"/>
-          <w:lang w:val="pt-BR"/>
-        </w:rPr>
-        <w:t>em</w:t>
-      </w:r>
-      <w:r>
-        <w:rPr>
-          <w:rFonts w:ascii="Arial" w:hAnsi="Arial"/>
-          <w:i/>
-          <w:sz w:val="20"/>
-          <w:szCs w:val="20"/>
-          <w:lang w:val="pt-BR"/>
-        </w:rPr>
-        <w:t xml:space="preserve"> licenças de softwar</w:t>
-      </w:r>
-      <w:r>
-        <w:rPr>
-          <w:rFonts w:ascii="Arial" w:hAnsi="Arial"/>
-          <w:i/>
-          <w:sz w:val="20"/>
-          <w:szCs w:val="20"/>
-          <w:lang w:val="pt-BR"/>
-        </w:rPr>
-        <w:t>e,</w:t>
-      </w:r>
-      <w:r>
-        <w:rPr>
-          <w:rFonts w:ascii="Arial" w:hAnsi="Arial"/>
-          <w:i/>
-          <w:sz w:val="20"/>
-          <w:szCs w:val="20"/>
-          <w:lang w:val="pt-BR"/>
-        </w:rPr>
-        <w:t xml:space="preserve"> por ser mantido</w:t>
-      </w:r>
-      <w:r>
-        <w:rPr>
-          <w:rFonts w:ascii="Arial" w:hAnsi="Arial"/>
-          <w:i/>
-          <w:sz w:val="20"/>
-          <w:szCs w:val="20"/>
-          <w:lang w:val="pt-BR"/>
-        </w:rPr>
-        <w:t xml:space="preserve"> e evoluído</w:t>
-      </w:r>
-      <w:r>
-        <w:rPr>
-          <w:rFonts w:ascii="Arial" w:hAnsi="Arial"/>
-          <w:i/>
-          <w:sz w:val="20"/>
-          <w:szCs w:val="20"/>
-          <w:lang w:val="pt-BR"/>
-        </w:rPr>
-        <w:t xml:space="preserve"> por uma equipe enxuta</w:t>
-      </w:r>
-      <w:r>
-        <w:rPr>
-          <w:rFonts w:ascii="Arial" w:hAnsi="Arial"/>
-          <w:i/>
-          <w:sz w:val="20"/>
-          <w:szCs w:val="20"/>
-          <w:lang w:val="pt-BR"/>
-        </w:rPr>
-        <w:t xml:space="preserve"> </w:t>
-      </w:r>
-      <w:r>
-        <w:rPr>
-          <w:rFonts w:ascii="Arial" w:hAnsi="Arial"/>
-          <w:i/>
-          <w:sz w:val="20"/>
-          <w:szCs w:val="20"/>
-          <w:lang w:val="pt-BR"/>
-        </w:rPr>
-        <w:t>sendo amplamente utilizado em operações na companhia</w:t>
+        <w:t>amplamente utilizado em operações na companhia</w:t>
       </w:r>
       <w:r>
         <w:rPr>
@@ -3161,7 +3120,7 @@
         </w:rPr>
         <w:t xml:space="preserve"> - </w:t>
       </w:r>
-      <w:hyperlink r:id="rId11" w:history="1">
+      <w:hyperlink r:id="rId12" w:history="1">
         <w:r>
           <w:rPr>
             <w:rStyle w:val="Hyperlink"/>
@@ -3486,7 +3445,7 @@
         </w:rPr>
         <w:t xml:space="preserve"> </w:t>
       </w:r>
-      <w:hyperlink r:id="rId12" w:history="1">
+      <w:hyperlink r:id="rId13" w:history="1">
         <w:r>
           <w:rPr>
             <w:rStyle w:val="Hyperlink"/>
@@ -4366,21 +4325,65 @@
           <w:szCs w:val="20"/>
           <w:lang w:val="pt-BR"/>
         </w:rPr>
-        <w:t xml:space="preserve"> – 2018 </w:t>
-      </w:r>
-      <w:hyperlink r:id="rId13" w:history="1">
+        <w:t xml:space="preserve"> – 2018</w:t>
+      </w:r>
+      <w:r>
+        <w:rPr>
+          <w:rFonts w:ascii="Arial" w:hAnsi="Arial"/>
+          <w:sz w:val="20"/>
+          <w:szCs w:val="20"/>
+          <w:lang w:val="pt-BR"/>
+        </w:rPr>
+        <w:tab/>
+      </w:r>
+      <w:r>
+        <w:rPr>
+          <w:rFonts w:ascii="Arial" w:hAnsi="Arial"/>
+          <w:sz w:val="20"/>
+          <w:szCs w:val="20"/>
+          <w:lang w:val="pt-BR"/>
+        </w:rPr>
+        <w:tab/>
+      </w:r>
+      <w:r>
+        <w:rPr>
+          <w:rFonts w:ascii="Arial" w:hAnsi="Arial"/>
+          <w:sz w:val="20"/>
+          <w:szCs w:val="20"/>
+          <w:lang w:val="pt-BR"/>
+        </w:rPr>
+        <w:tab/>
+      </w:r>
+      <w:r>
+        <w:rPr>
+          <w:rFonts w:ascii="Arial" w:hAnsi="Arial"/>
+          <w:sz w:val="20"/>
+          <w:szCs w:val="20"/>
+          <w:lang w:val="pt-BR"/>
+        </w:rPr>
+        <w:t xml:space="preserve">        </w:t>
+      </w:r>
+      <w:hyperlink r:id="rId14" w:history="1">
         <w:r>
           <w:rPr>
             <w:rStyle w:val="Hyperlink"/>
             <w:rFonts w:ascii="Arial" w:hAnsi="Arial"/>
-            <w:i/>
             <w:sz w:val="20"/>
             <w:szCs w:val="20"/>
             <w:lang w:val="pt-BR"/>
           </w:rPr>
-          <w:t>certificado</w:t>
+          <w:t>http://bit.ly/sfcCert</w:t>
         </w:r>
       </w:hyperlink>
+      <w:r>
+        <w:rPr>
+          <w:rFonts w:ascii="Arial" w:hAnsi="Arial"/>
+          <w:sz w:val="20"/>
+          <w:szCs w:val="20"/>
+          <w:lang w:val="pt-BR"/>
+        </w:rPr>
+        <w:t xml:space="preserve"> </w:t>
+      </w:r>
     </w:p>
     <w:p>
       <w:pPr>
@@ -4516,19 +4519,27 @@
           <w:szCs w:val="20"/>
           <w:lang w:val="pt-BR"/>
         </w:rPr>
-        <w:t xml:space="preserve"> e Jenkins) – 2018 </w:t>
-      </w:r>
-      <w:hyperlink r:id="rId14" w:history="1">
+        <w:t xml:space="preserve"> e Jenkins) – 2018</w:t>
+      </w:r>
+      <w:r>
+        <w:rPr>
+          <w:rFonts w:ascii="Arial" w:hAnsi="Arial"/>
+          <w:sz w:val="20"/>
+          <w:szCs w:val="20"/>
+          <w:lang w:val="pt-BR"/>
+        </w:rPr>
+        <w:t xml:space="preserve">     </w:t>
+      </w:r>
+      <w:hyperlink r:id="rId15" w:history="1">
         <w:r>
           <w:rPr>
             <w:rStyle w:val="Hyperlink"/>
             <w:rFonts w:ascii="Arial" w:hAnsi="Arial"/>
-            <w:i/>
             <w:sz w:val="20"/>
             <w:szCs w:val="20"/>
             <w:lang w:val="pt-BR"/>
           </w:rPr>
-          <w:t>certificado</w:t>
+          <w:t>http://bit.ly/kubCert</w:t>
         </w:r>
       </w:hyperlink>
     </w:p>
@@ -4807,19 +4818,99 @@
         </w:rPr>
         <w:t xml:space="preserve"> </w:t>
       </w:r>
-      <w:hyperlink r:id="rId15" w:history="1">
-        <w:r>
-          <w:rPr>
-            <w:rStyle w:val="Hyperlink"/>
-            <w:rFonts w:ascii="Arial" w:hAnsi="Arial"/>
-            <w:i/>
-            <w:sz w:val="20"/>
-            <w:szCs w:val="20"/>
-            <w:lang w:val="pt-BR"/>
-          </w:rPr>
-          <w:t>certificado</w:t>
-        </w:r>
-      </w:hyperlink>
+      <w:r>
+        <w:rPr>
+          <w:rFonts w:ascii="Arial" w:hAnsi="Arial"/>
+          <w:sz w:val="20"/>
+          <w:szCs w:val="20"/>
+          <w:lang w:val="pt-BR"/>
+        </w:rPr>
+        <w:tab/>
+      </w:r>
+      <w:r>
+        <w:rPr>
+          <w:rFonts w:ascii="Arial" w:hAnsi="Arial"/>
+          <w:sz w:val="20"/>
+          <w:szCs w:val="20"/>
+          <w:lang w:val="pt-BR"/>
+        </w:rPr>
+        <w:t xml:space="preserve">      </w:t>
+      </w:r>
+      <w:r>
+        <w:rPr>
+          <w:rFonts w:ascii="Arial" w:hAnsi="Arial"/>
+          <w:sz w:val="20"/>
+          <w:szCs w:val="20"/>
+          <w:lang w:val="pt-BR"/>
+        </w:rPr>
+        <w:t xml:space="preserve">  </w:t>
+      </w:r>
+      <w:bookmarkStart w:id="0" w:name="_GoBack"/>
+      <w:bookmarkEnd w:id="0"/>
+      <w:r>
+        <w:rPr>
+          <w:rFonts w:ascii="Arial" w:hAnsi="Arial"/>
+          <w:sz w:val="20"/>
+          <w:szCs w:val="20"/>
+          <w:lang w:val="pt-BR"/>
+        </w:rPr>
+        <w:fldChar w:fldCharType="begin"/>
+      </w:r>
+      <w:r>
+        <w:rPr>
+          <w:rFonts w:ascii="Arial" w:hAnsi="Arial"/>
+          <w:sz w:val="20"/>
+          <w:szCs w:val="20"/>
+          <w:lang w:val="pt-BR"/>
+        </w:rPr>
+        <w:instrText xml:space="preserve"> HYPERLINK "</w:instrText>
+      </w:r>
+      <w:r>
+        <w:rPr>
+          <w:rFonts w:ascii="Arial" w:hAnsi="Arial"/>
+          <w:sz w:val="20"/>
+          <w:szCs w:val="20"/>
+          <w:lang w:val="pt-BR"/>
+        </w:rPr>
+        <w:instrText>http://bit.ly/WebdCert</w:instrText>
+      </w:r>
+      <w:r>
+        <w:rPr>
+          <w:rFonts w:ascii="Arial" w:hAnsi="Arial"/>
+          <w:sz w:val="20"/>
+          <w:szCs w:val="20"/>
+          <w:lang w:val="pt-BR"/>
+        </w:rPr>
+        <w:instrText xml:space="preserve">" </w:instrText>
+      </w:r>
+      <w:r>
+        <w:rPr>
+          <w:rFonts w:ascii="Arial" w:hAnsi="Arial"/>
+          <w:sz w:val="20"/>
+          <w:szCs w:val="20"/>
+          <w:lang w:val="pt-BR"/>
+        </w:rPr>
+        <w:fldChar w:fldCharType="separate"/>
+      </w:r>
+      <w:r>
+        <w:rPr>
+          <w:rStyle w:val="Hyperlink"/>
+          <w:rFonts w:ascii="Arial" w:hAnsi="Arial"/>
+          <w:sz w:val="20"/>
+          <w:szCs w:val="20"/>
+          <w:lang w:val="pt-BR"/>
+        </w:rPr>
+        <w:t>http://bit.ly/WebdCert</w:t>
+      </w:r>
+      <w:r>
+        <w:rPr>
+          <w:rFonts w:ascii="Arial" w:hAnsi="Arial"/>
+          <w:sz w:val="20"/>
+          <w:szCs w:val="20"/>
+          <w:lang w:val="pt-BR"/>
+        </w:rPr>
+        <w:fldChar w:fldCharType="end"/>
+      </w:r>
     </w:p>
     <w:p>
       <w:pPr>
@@ -5355,7 +5446,16 @@
           <w:szCs w:val="20"/>
           <w:lang w:val="pt-BR"/>
         </w:rPr>
-        <w:t>12</w:t>
+        <w:t>1</w:t>
+      </w:r>
+      <w:r>
+        <w:rPr>
+          <w:rFonts w:ascii="Arial" w:hAnsi="Arial"/>
+          <w:sz w:val="20"/>
+          <w:szCs w:val="20"/>
+          <w:lang w:val="pt-BR"/>
+        </w:rPr>
+        <w:t>3</w:t>
       </w:r>
       <w:r>
         <w:rPr>
@@ -6685,6 +6785,7 @@
   <w:style w:type="character" w:default="1" w:styleId="Fontepargpadro">
     <w:name w:val="Default Paragraph Font"/>
     <w:uiPriority w:val="1"/>
+    <w:semiHidden/>
     <w:unhideWhenUsed/>
   </w:style>
   <w:style w:type="table" w:default="1" w:styleId="Tabelanormal">
@@ -7183,4 +7284,16 @@
     </a:ext>
   </a:extLst>
 </a:theme>
+</file>
+
+<file path=customXml/item1.xml><?xml version="1.0" encoding="utf-8"?>
+<b:Sources xmlns:b="http://schemas.openxmlformats.org/officeDocument/2006/bibliography" xmlns="http://schemas.openxmlformats.org/officeDocument/2006/bibliography" SelectedStyle="\APASixthEditionOfficeOnline.xsl" StyleName="APA" Version="6"/>
+</file>
+
+<file path=customXml/itemProps1.xml><?xml version="1.0" encoding="utf-8"?>
+<ds:datastoreItem xmlns:ds="http://schemas.openxmlformats.org/officeDocument/2006/customXml" ds:itemID="{033BADE3-F795-4B9A-9EFA-18ED8C077C3E}">
+  <ds:schemaRefs>
+    <ds:schemaRef ds:uri="http://schemas.openxmlformats.org/officeDocument/2006/bibliography"/>
+  </ds:schemaRefs>
+</ds:datastoreItem>
 </file>
</xml_diff>

<commit_message>
Six Sigma Yellow Belt + CSPO com Logomarca
</commit_message>
<xml_diff>
--- a/CV_Lucas-Bertti.docx
+++ b/CV_Lucas-Bertti.docx
@@ -12,6 +12,67 @@
       </w:pPr>
       <w:r>
         <w:rPr>
+          <w:noProof/>
+          <w:lang w:val="pt-BR"/>
+        </w:rPr>
+        <w:drawing>
+          <wp:anchor distT="0" distB="0" distL="114300" distR="114300" simplePos="0" relativeHeight="251658240" behindDoc="1" locked="0" layoutInCell="1" allowOverlap="1" wp14:anchorId="7DDD1F84" wp14:editId="22ECE2D2">
+            <wp:simplePos x="0" y="0"/>
+            <wp:positionH relativeFrom="column">
+              <wp:posOffset>5242560</wp:posOffset>
+            </wp:positionH>
+            <wp:positionV relativeFrom="paragraph">
+              <wp:posOffset>-121920</wp:posOffset>
+            </wp:positionV>
+            <wp:extent cx="771525" cy="772160"/>
+            <wp:effectExtent l="0" t="0" r="9525" b="0"/>
+            <wp:wrapNone/>
+            <wp:docPr id="1" name="Imagem 1" descr="Uma imagem contendo engrenagem, metalúrgico&#10;&#10;Descrição gerada com alta confiança"/>
+            <wp:cNvGraphicFramePr>
+              <a:graphicFrameLocks xmlns:a="http://schemas.openxmlformats.org/drawingml/2006/main" noChangeAspect="1"/>
+            </wp:cNvGraphicFramePr>
+            <a:graphic xmlns:a="http://schemas.openxmlformats.org/drawingml/2006/main">
+              <a:graphicData uri="http://schemas.openxmlformats.org/drawingml/2006/picture">
+                <pic:pic xmlns:pic="http://schemas.openxmlformats.org/drawingml/2006/picture">
+                  <pic:nvPicPr>
+                    <pic:cNvPr id="1" name="seal-cspo.png"/>
+                    <pic:cNvPicPr/>
+                  </pic:nvPicPr>
+                  <pic:blipFill>
+                    <a:blip r:embed="rId8" cstate="print">
+                      <a:extLst>
+                        <a:ext uri="{28A0092B-C50C-407E-A947-70E740481C1C}">
+                          <a14:useLocalDpi xmlns:a14="http://schemas.microsoft.com/office/drawing/2010/main" val="0"/>
+                        </a:ext>
+                      </a:extLst>
+                    </a:blip>
+                    <a:stretch>
+                      <a:fillRect/>
+                    </a:stretch>
+                  </pic:blipFill>
+                  <pic:spPr>
+                    <a:xfrm>
+                      <a:off x="0" y="0"/>
+                      <a:ext cx="771525" cy="772160"/>
+                    </a:xfrm>
+                    <a:prstGeom prst="rect">
+                      <a:avLst/>
+                    </a:prstGeom>
+                  </pic:spPr>
+                </pic:pic>
+              </a:graphicData>
+            </a:graphic>
+            <wp14:sizeRelH relativeFrom="margin">
+              <wp14:pctWidth>0</wp14:pctWidth>
+            </wp14:sizeRelH>
+            <wp14:sizeRelV relativeFrom="margin">
+              <wp14:pctHeight>0</wp14:pctHeight>
+            </wp14:sizeRelV>
+          </wp:anchor>
+        </w:drawing>
+      </w:r>
+      <w:r>
+        <w:rPr>
           <w:rFonts w:ascii="Arial" w:hAnsi="Arial"/>
           <w:b/>
           <w:sz w:val="28"/>
@@ -21,6 +82,15 @@
       </w:r>
       <w:r>
         <w:rPr>
+          <w:rFonts w:ascii="Arial" w:hAnsi="Arial"/>
+          <w:b/>
+          <w:sz w:val="28"/>
+          <w:lang w:val="pt-BR"/>
+        </w:rPr>
+        <w:t>, CSPO</w:t>
+      </w:r>
+      <w:r>
+        <w:rPr>
           <w:lang w:val="pt-BR"/>
         </w:rPr>
         <w:t xml:space="preserve"> </w:t>
@@ -186,94 +256,6 @@
           <w:lang w:val="pt-BR"/>
         </w:rPr>
         <w:t xml:space="preserve">E-mail: </w:t>
-      </w:r>
-      <w:hyperlink r:id="rId8" w:history="1">
-        <w:r>
-          <w:rPr>
-            <w:rStyle w:val="Hyperlink"/>
-            <w:rFonts w:ascii="Arial" w:hAnsi="Arial"/>
-            <w:sz w:val="20"/>
-            <w:szCs w:val="20"/>
-            <w:lang w:val="pt-BR"/>
-          </w:rPr>
-          <w:t>bertti@gmail.com</w:t>
-        </w:r>
-      </w:hyperlink>
-      <w:r>
-        <w:rPr>
-          <w:rFonts w:ascii="Arial" w:hAnsi="Arial"/>
-          <w:sz w:val="20"/>
-          <w:szCs w:val="20"/>
-          <w:lang w:val="pt-BR"/>
-        </w:rPr>
-        <w:t xml:space="preserve"> , </w:t>
-      </w:r>
-      <w:r>
-        <w:rPr>
-          <w:rFonts w:ascii="Arial" w:hAnsi="Arial"/>
-          <w:sz w:val="20"/>
-          <w:szCs w:val="20"/>
-          <w:lang w:val="pt-BR"/>
-        </w:rPr>
-        <w:t xml:space="preserve">Tel.: </w:t>
-      </w:r>
-      <w:r>
-        <w:rPr>
-          <w:rFonts w:ascii="Arial" w:hAnsi="Arial"/>
-          <w:b/>
-          <w:sz w:val="20"/>
-          <w:szCs w:val="20"/>
-          <w:lang w:val="pt-BR"/>
-        </w:rPr>
-        <w:t xml:space="preserve">(21) </w:t>
-      </w:r>
-      <w:r>
-        <w:rPr>
-          <w:rFonts w:ascii="Arial" w:hAnsi="Arial"/>
-          <w:b/>
-          <w:sz w:val="20"/>
-          <w:szCs w:val="20"/>
-          <w:lang w:val="pt-BR"/>
-        </w:rPr>
-        <w:t>9</w:t>
-      </w:r>
-      <w:r>
-        <w:rPr>
-          <w:rFonts w:ascii="Arial" w:hAnsi="Arial"/>
-          <w:b/>
-          <w:sz w:val="20"/>
-          <w:szCs w:val="20"/>
-          <w:lang w:val="pt-BR"/>
-        </w:rPr>
-        <w:t>9124-9220</w:t>
-      </w:r>
-      <w:r>
-        <w:rPr>
-          <w:sz w:val="20"/>
-          <w:szCs w:val="20"/>
-          <w:lang w:val="pt-BR"/>
-        </w:rPr>
-        <w:t xml:space="preserve"> </w:t>
-      </w:r>
-    </w:p>
-    <w:p>
-      <w:pPr>
-        <w:pStyle w:val="Corpodetexto"/>
-        <w:jc w:val="both"/>
-        <w:rPr>
-          <w:sz w:val="20"/>
-          <w:szCs w:val="20"/>
-          <w:lang w:val="pt-BR"/>
-        </w:rPr>
-      </w:pPr>
-      <w:r>
-        <w:rPr>
-          <w:rFonts w:ascii="Arial" w:hAnsi="Arial"/>
-          <w:sz w:val="20"/>
-          <w:szCs w:val="20"/>
-          <w:lang w:val="pt-BR"/>
-        </w:rPr>
-        <w:t xml:space="preserve">LinkedIn: </w:t>
       </w:r>
       <w:hyperlink r:id="rId9" w:history="1">
         <w:r>
@@ -282,9 +264,10 @@
             <w:rFonts w:ascii="Arial" w:hAnsi="Arial"/>
             <w:sz w:val="20"/>
             <w:szCs w:val="20"/>
+            <w:u w:val="none"/>
             <w:lang w:val="pt-BR"/>
           </w:rPr>
-          <w:t>https://www.linkedin.com/in/lbertti/</w:t>
+          <w:t>bertti@gmail.com</w:t>
         </w:r>
       </w:hyperlink>
       <w:r>
@@ -294,7 +277,94 @@
           <w:szCs w:val="20"/>
           <w:lang w:val="pt-BR"/>
         </w:rPr>
-        <w:t xml:space="preserve">  </w:t>
+        <w:t xml:space="preserve"> , </w:t>
+      </w:r>
+      <w:r>
+        <w:rPr>
+          <w:rFonts w:ascii="Arial" w:hAnsi="Arial"/>
+          <w:sz w:val="20"/>
+          <w:szCs w:val="20"/>
+          <w:lang w:val="pt-BR"/>
+        </w:rPr>
+        <w:t xml:space="preserve">Tel.: </w:t>
+      </w:r>
+      <w:r>
+        <w:rPr>
+          <w:rFonts w:ascii="Arial" w:hAnsi="Arial"/>
+          <w:b/>
+          <w:sz w:val="20"/>
+          <w:szCs w:val="20"/>
+          <w:lang w:val="pt-BR"/>
+        </w:rPr>
+        <w:t xml:space="preserve">(21) </w:t>
+      </w:r>
+      <w:r>
+        <w:rPr>
+          <w:rFonts w:ascii="Arial" w:hAnsi="Arial"/>
+          <w:b/>
+          <w:sz w:val="20"/>
+          <w:szCs w:val="20"/>
+          <w:lang w:val="pt-BR"/>
+        </w:rPr>
+        <w:t>9</w:t>
+      </w:r>
+      <w:r>
+        <w:rPr>
+          <w:rFonts w:ascii="Arial" w:hAnsi="Arial"/>
+          <w:b/>
+          <w:sz w:val="20"/>
+          <w:szCs w:val="20"/>
+          <w:lang w:val="pt-BR"/>
+        </w:rPr>
+        <w:t>9124-9220</w:t>
+      </w:r>
+      <w:r>
+        <w:rPr>
+          <w:sz w:val="20"/>
+          <w:szCs w:val="20"/>
+          <w:lang w:val="pt-BR"/>
+        </w:rPr>
+        <w:t xml:space="preserve"> </w:t>
+      </w:r>
+    </w:p>
+    <w:p>
+      <w:pPr>
+        <w:pStyle w:val="Corpodetexto"/>
+        <w:jc w:val="both"/>
+        <w:rPr>
+          <w:sz w:val="20"/>
+          <w:szCs w:val="20"/>
+          <w:lang w:val="pt-BR"/>
+        </w:rPr>
+      </w:pPr>
+      <w:r>
+        <w:rPr>
+          <w:rFonts w:ascii="Arial" w:hAnsi="Arial"/>
+          <w:sz w:val="20"/>
+          <w:szCs w:val="20"/>
+          <w:lang w:val="pt-BR"/>
+        </w:rPr>
+        <w:t xml:space="preserve">LinkedIn: </w:t>
+      </w:r>
+      <w:r>
+        <w:rPr>
+          <w:rStyle w:val="Hyperlink"/>
+          <w:rFonts w:ascii="Arial" w:hAnsi="Arial"/>
+          <w:sz w:val="20"/>
+          <w:szCs w:val="20"/>
+          <w:u w:val="none"/>
+          <w:lang w:val="pt-BR"/>
+        </w:rPr>
+        <w:t>http://bit.ly/LucasBerttiLinkedIn</w:t>
+      </w:r>
+      <w:r>
+        <w:rPr>
+          <w:rFonts w:ascii="Arial" w:hAnsi="Arial"/>
+          <w:sz w:val="20"/>
+          <w:szCs w:val="20"/>
+          <w:lang w:val="pt-BR"/>
+        </w:rPr>
+        <w:t xml:space="preserve"> </w:t>
       </w:r>
     </w:p>
     <w:p>
@@ -338,7 +408,6 @@
     <w:p>
       <w:pPr>
         <w:pStyle w:val="Corpodetexto"/>
-        <w:ind w:firstLine="426"/>
         <w:jc w:val="both"/>
         <w:rPr>
           <w:rFonts w:ascii="Arial" w:hAnsi="Arial"/>
@@ -347,59 +416,54 @@
           <w:lang w:val="pt-BR"/>
         </w:rPr>
       </w:pPr>
-      <w:r>
-        <w:rPr>
-          <w:rFonts w:ascii="Arial" w:hAnsi="Arial"/>
-          <w:sz w:val="20"/>
-          <w:szCs w:val="20"/>
-          <w:lang w:val="pt-BR"/>
-        </w:rPr>
-        <w:t xml:space="preserve">Gestão </w:t>
-      </w:r>
-      <w:r>
-        <w:rPr>
-          <w:rFonts w:ascii="Arial" w:hAnsi="Arial"/>
-          <w:sz w:val="20"/>
-          <w:szCs w:val="20"/>
-          <w:lang w:val="pt-BR"/>
-        </w:rPr>
-        <w:t>de Desenvolvimento de SW</w:t>
-      </w:r>
-      <w:r>
-        <w:rPr>
-          <w:rFonts w:ascii="Arial" w:hAnsi="Arial"/>
-          <w:sz w:val="20"/>
-          <w:szCs w:val="20"/>
-          <w:lang w:val="pt-BR"/>
-        </w:rPr>
-        <w:t xml:space="preserve">; </w:t>
-      </w:r>
-      <w:r>
-        <w:rPr>
-          <w:rFonts w:ascii="Arial" w:hAnsi="Arial"/>
-          <w:sz w:val="20"/>
-          <w:szCs w:val="20"/>
-          <w:lang w:val="pt-BR"/>
-        </w:rPr>
-        <w:t>Gestão</w:t>
-      </w:r>
-      <w:r>
-        <w:rPr>
-          <w:rFonts w:ascii="Arial" w:hAnsi="Arial"/>
-          <w:sz w:val="20"/>
-          <w:szCs w:val="20"/>
-          <w:lang w:val="pt-BR"/>
-        </w:rPr>
-        <w:t xml:space="preserve"> de Projetos</w:t>
-      </w:r>
-      <w:r>
-        <w:rPr>
-          <w:rFonts w:ascii="Arial" w:hAnsi="Arial"/>
-          <w:sz w:val="20"/>
-          <w:szCs w:val="20"/>
-          <w:lang w:val="pt-BR"/>
-        </w:rPr>
-        <w:t>; Scrum Master; P.O.</w:t>
+      <w:proofErr w:type="spellStart"/>
+      <w:r>
+        <w:rPr>
+          <w:rFonts w:ascii="Arial" w:hAnsi="Arial"/>
+          <w:sz w:val="20"/>
+          <w:szCs w:val="20"/>
+          <w:lang w:val="pt-BR"/>
+        </w:rPr>
+        <w:t>Product</w:t>
+      </w:r>
+      <w:proofErr w:type="spellEnd"/>
+      <w:r>
+        <w:rPr>
+          <w:rFonts w:ascii="Arial" w:hAnsi="Arial"/>
+          <w:sz w:val="20"/>
+          <w:szCs w:val="20"/>
+          <w:lang w:val="pt-BR"/>
+        </w:rPr>
+        <w:t xml:space="preserve"> </w:t>
+      </w:r>
+      <w:proofErr w:type="spellStart"/>
+      <w:r>
+        <w:rPr>
+          <w:rFonts w:ascii="Arial" w:hAnsi="Arial"/>
+          <w:sz w:val="20"/>
+          <w:szCs w:val="20"/>
+          <w:lang w:val="pt-BR"/>
+        </w:rPr>
+        <w:t>Owner</w:t>
+      </w:r>
+      <w:proofErr w:type="spellEnd"/>
+      <w:r>
+        <w:rPr>
+          <w:rFonts w:ascii="Arial" w:hAnsi="Arial"/>
+          <w:sz w:val="20"/>
+          <w:szCs w:val="20"/>
+          <w:lang w:val="pt-BR"/>
+        </w:rPr>
+        <w:t xml:space="preserve">, </w:t>
+      </w:r>
+      <w:r>
+        <w:rPr>
+          <w:rFonts w:ascii="Arial" w:hAnsi="Arial"/>
+          <w:sz w:val="20"/>
+          <w:szCs w:val="20"/>
+          <w:lang w:val="pt-BR"/>
+        </w:rPr>
+        <w:t>Scrum Master, Gestão de Projetos, Gestão de equipe de desenvolvimento</w:t>
       </w:r>
     </w:p>
     <w:p>
@@ -1356,7 +1420,62 @@
           <w:szCs w:val="20"/>
           <w:lang w:val="pt-BR"/>
         </w:rPr>
-        <w:t>Metodologia Ágil</w:t>
+        <w:t>M</w:t>
+      </w:r>
+      <w:r>
+        <w:rPr>
+          <w:rFonts w:ascii="Arial" w:hAnsi="Arial"/>
+          <w:b/>
+          <w:i/>
+          <w:sz w:val="20"/>
+          <w:szCs w:val="20"/>
+          <w:lang w:val="pt-BR"/>
+        </w:rPr>
+        <w:t>é</w:t>
+      </w:r>
+      <w:r>
+        <w:rPr>
+          <w:rFonts w:ascii="Arial" w:hAnsi="Arial"/>
+          <w:b/>
+          <w:i/>
+          <w:sz w:val="20"/>
+          <w:szCs w:val="20"/>
+          <w:lang w:val="pt-BR"/>
+        </w:rPr>
+        <w:t>todo</w:t>
+      </w:r>
+      <w:r>
+        <w:rPr>
+          <w:rFonts w:ascii="Arial" w:hAnsi="Arial"/>
+          <w:b/>
+          <w:i/>
+          <w:sz w:val="20"/>
+          <w:szCs w:val="20"/>
+          <w:lang w:val="pt-BR"/>
+        </w:rPr>
+        <w:t>s</w:t>
+      </w:r>
+      <w:r>
+        <w:rPr>
+          <w:rFonts w:ascii="Arial" w:hAnsi="Arial"/>
+          <w:b/>
+          <w:i/>
+          <w:sz w:val="20"/>
+          <w:szCs w:val="20"/>
+          <w:lang w:val="pt-BR"/>
+        </w:rPr>
+        <w:t xml:space="preserve"> Ág</w:t>
+      </w:r>
+      <w:r>
+        <w:rPr>
+          <w:rFonts w:ascii="Arial" w:hAnsi="Arial"/>
+          <w:b/>
+          <w:i/>
+          <w:sz w:val="20"/>
+          <w:szCs w:val="20"/>
+          <w:lang w:val="pt-BR"/>
+        </w:rPr>
+        <w:t>eis</w:t>
       </w:r>
       <w:r>
         <w:rPr>
@@ -1566,7 +1685,19 @@
           <w:szCs w:val="20"/>
           <w:lang w:val="pt-BR"/>
         </w:rPr>
-        <w:t xml:space="preserve"> das áreas </w:t>
+        <w:t xml:space="preserve"> das áre</w:t>
+      </w:r>
+      <w:bookmarkStart w:id="0" w:name="_GoBack"/>
+      <w:bookmarkEnd w:id="0"/>
+      <w:r>
+        <w:rPr>
+          <w:rFonts w:ascii="Arial" w:hAnsi="Arial"/>
+          <w:i/>
+          <w:sz w:val="20"/>
+          <w:szCs w:val="20"/>
+          <w:lang w:val="pt-BR"/>
+        </w:rPr>
+        <w:t xml:space="preserve">as </w:t>
       </w:r>
       <w:r>
         <w:rPr>
@@ -1840,6 +1971,7 @@
             <w:rFonts w:ascii="Arial" w:hAnsi="Arial"/>
             <w:sz w:val="20"/>
             <w:szCs w:val="20"/>
+            <w:u w:val="none"/>
             <w:lang w:val="pt-BR"/>
           </w:rPr>
           <w:t>www.contax.com.br</w:t>
@@ -1904,6 +2036,7 @@
             <w:i/>
             <w:sz w:val="20"/>
             <w:szCs w:val="20"/>
+            <w:u w:val="none"/>
             <w:lang w:val="pt-BR"/>
           </w:rPr>
           <w:t>www.liq.com.br</w:t>
@@ -3127,6 +3260,7 @@
             <w:rFonts w:ascii="Arial" w:hAnsi="Arial"/>
             <w:sz w:val="20"/>
             <w:szCs w:val="20"/>
+            <w:u w:val="none"/>
             <w:lang w:val="pt-BR"/>
           </w:rPr>
           <w:t>www.tba.com.br</w:t>
@@ -3275,27 +3409,15 @@
         </w:rPr>
         <w:t xml:space="preserve">na Embratel e </w:t>
       </w:r>
-      <w:proofErr w:type="spellStart"/>
-      <w:r>
-        <w:rPr>
-          <w:rFonts w:ascii="Arial" w:hAnsi="Arial"/>
-          <w:i/>
-          <w:sz w:val="20"/>
-          <w:szCs w:val="20"/>
-          <w:lang w:val="pt-BR"/>
-        </w:rPr>
-        <w:t>full</w:t>
-      </w:r>
-      <w:proofErr w:type="spellEnd"/>
-      <w:r>
-        <w:rPr>
-          <w:rFonts w:ascii="Arial" w:hAnsi="Arial"/>
-          <w:i/>
-          <w:sz w:val="20"/>
-          <w:szCs w:val="20"/>
-          <w:lang w:val="pt-BR"/>
-        </w:rPr>
-        <w:t xml:space="preserve"> </w:t>
+      <w:r>
+        <w:rPr>
+          <w:rFonts w:ascii="Arial" w:hAnsi="Arial"/>
+          <w:i/>
+          <w:sz w:val="20"/>
+          <w:szCs w:val="20"/>
+          <w:lang w:val="pt-BR"/>
+        </w:rPr>
+        <w:t xml:space="preserve">full </w:t>
       </w:r>
       <w:proofErr w:type="spellStart"/>
       <w:r>
@@ -3452,9 +3574,42 @@
             <w:rFonts w:ascii="Arial" w:hAnsi="Arial"/>
             <w:sz w:val="20"/>
             <w:szCs w:val="20"/>
+            <w:u w:val="none"/>
             <w:lang w:val="pt-BR"/>
           </w:rPr>
           <w:t>www.macsys.com.br</w:t>
+        </w:r>
+      </w:hyperlink>
+      <w:r>
+        <w:rPr>
+          <w:sz w:val="20"/>
+          <w:szCs w:val="20"/>
+          <w:lang w:val="pt-BR"/>
+        </w:rPr>
+        <w:t xml:space="preserve"> </w:t>
+      </w:r>
+      <w:r>
+        <w:rPr>
+          <w:rFonts w:ascii="Arial" w:hAnsi="Arial" w:cs="Arial"/>
+          <w:i/>
+          <w:sz w:val="20"/>
+          <w:szCs w:val="20"/>
+          <w:lang w:val="pt-BR"/>
+        </w:rPr>
+        <w:t xml:space="preserve">– Atual </w:t>
+      </w:r>
+      <w:hyperlink r:id="rId14" w:history="1">
+        <w:r>
+          <w:rPr>
+            <w:rStyle w:val="Hyperlink"/>
+            <w:rFonts w:ascii="Arial" w:hAnsi="Arial" w:cs="Arial"/>
+            <w:i/>
+            <w:sz w:val="20"/>
+            <w:szCs w:val="20"/>
+            <w:u w:val="none"/>
+            <w:lang w:val="pt-BR"/>
+          </w:rPr>
+          <w:t>www.cma.com.br</w:t>
         </w:r>
       </w:hyperlink>
       <w:r>
@@ -4159,28 +4314,15 @@
           <w:sz w:val="20"/>
           <w:lang w:val="pt-BR"/>
         </w:rPr>
-        <w:t xml:space="preserve">Tecnologia </w:t>
-      </w:r>
-      <w:smartTag w:uri="urn:schemas-microsoft-com:office:smarttags" w:element="PersonName">
-        <w:smartTagPr>
-          <w:attr w:name="ProductID" w:val="em Processamento de Dados"/>
-        </w:smartTagPr>
-        <w:r>
-          <w:rPr>
-            <w:rFonts w:ascii="Arial" w:hAnsi="Arial"/>
-            <w:sz w:val="20"/>
-            <w:lang w:val="pt-BR"/>
-          </w:rPr>
-          <w:t>em Processamento de Dados</w:t>
-        </w:r>
-      </w:smartTag>
-      <w:r>
-        <w:rPr>
-          <w:rFonts w:ascii="Arial" w:hAnsi="Arial"/>
-          <w:sz w:val="20"/>
-          <w:lang w:val="pt-BR"/>
-        </w:rPr>
-        <w:t xml:space="preserve"> – 1996 </w:t>
+        <w:t xml:space="preserve">Graduação em </w:t>
+      </w:r>
+      <w:r>
+        <w:rPr>
+          <w:rFonts w:ascii="Arial" w:hAnsi="Arial"/>
+          <w:sz w:val="20"/>
+          <w:lang w:val="pt-BR"/>
+        </w:rPr>
+        <w:t xml:space="preserve">Tecnologia em Processamento de Dados – 1996 </w:t>
       </w:r>
       <w:r>
         <w:rPr>
@@ -4210,6 +4352,53 @@
           <w:lang w:val="pt-BR"/>
         </w:rPr>
         <w:t xml:space="preserve"> </w:t>
+      </w:r>
+    </w:p>
+    <w:p>
+      <w:pPr>
+        <w:pStyle w:val="Corpodetexto"/>
+        <w:jc w:val="both"/>
+        <w:rPr>
+          <w:rFonts w:ascii="Arial" w:hAnsi="Arial"/>
+          <w:sz w:val="20"/>
+          <w:lang w:val="pt-BR"/>
+        </w:rPr>
+      </w:pPr>
+      <w:r>
+        <w:rPr>
+          <w:rFonts w:ascii="Arial" w:hAnsi="Arial"/>
+          <w:sz w:val="20"/>
+          <w:lang w:val="pt-BR"/>
+        </w:rPr>
+        <w:t>UCAM</w:t>
+      </w:r>
+      <w:r>
+        <w:rPr>
+          <w:rFonts w:ascii="Arial" w:hAnsi="Arial"/>
+          <w:sz w:val="20"/>
+          <w:lang w:val="pt-BR"/>
+        </w:rPr>
+        <w:t xml:space="preserve"> – Universidade Cândido Mendes</w:t>
+      </w:r>
+    </w:p>
+    <w:p>
+      <w:pPr>
+        <w:pStyle w:val="Corpodetexto"/>
+        <w:jc w:val="both"/>
+        <w:rPr>
+          <w:rFonts w:ascii="Arial" w:hAnsi="Arial"/>
+          <w:sz w:val="20"/>
+          <w:lang w:val="pt-BR"/>
+        </w:rPr>
+      </w:pPr>
+      <w:r>
+        <w:rPr>
+          <w:rFonts w:ascii="Arial" w:hAnsi="Arial"/>
+          <w:sz w:val="20"/>
+          <w:lang w:val="pt-BR"/>
+        </w:rPr>
+        <w:tab/>
+        <w:t>Pós-graduação em Gerência de Projetos – 2009</w:t>
       </w:r>
     </w:p>
     <w:p>
@@ -4251,6 +4440,17 @@
           <w:lang w:val="pt-BR"/>
         </w:rPr>
         <w:t xml:space="preserve">Cursos Complementares </w:t>
+      </w:r>
+      <w:r>
+        <w:rPr>
+          <w:rFonts w:ascii="Arial" w:hAnsi="Arial"/>
+          <w:b/>
+          <w:bCs/>
+          <w:sz w:val="22"/>
+          <w:szCs w:val="22"/>
+          <w:lang w:val="pt-BR"/>
+        </w:rPr>
+        <w:t xml:space="preserve">                                                                               Certificados</w:t>
       </w:r>
     </w:p>
     <w:p>
@@ -4263,30 +4463,10 @@
         <w:spacing w:line="259" w:lineRule="auto"/>
         <w:jc w:val="both"/>
         <w:rPr>
-          <w:rFonts w:ascii="Arial" w:hAnsi="Arial"/>
-          <w:sz w:val="20"/>
-          <w:szCs w:val="20"/>
-          <w:lang w:val="pt-BR"/>
-        </w:rPr>
-      </w:pPr>
-      <w:r>
-        <w:rPr>
-          <w:rFonts w:ascii="Arial" w:hAnsi="Arial"/>
-          <w:sz w:val="20"/>
-          <w:szCs w:val="20"/>
-          <w:lang w:val="pt-BR"/>
-        </w:rPr>
-        <w:t xml:space="preserve">SFC - </w:t>
-      </w:r>
-      <w:r>
-        <w:rPr>
-          <w:rFonts w:ascii="Arial" w:hAnsi="Arial"/>
-          <w:sz w:val="20"/>
-          <w:szCs w:val="20"/>
-          <w:lang w:val="pt-BR"/>
-        </w:rPr>
-        <w:t xml:space="preserve">Scrum Fundamentals </w:t>
-      </w:r>
+          <w:rStyle w:val="Hyperlink"/>
+          <w:u w:val="none"/>
+        </w:rPr>
+      </w:pPr>
       <w:proofErr w:type="spellStart"/>
       <w:r>
         <w:rPr>
@@ -4295,7 +4475,7 @@
           <w:szCs w:val="20"/>
           <w:lang w:val="pt-BR"/>
         </w:rPr>
-        <w:t>Certified</w:t>
+        <w:t>Six</w:t>
       </w:r>
       <w:proofErr w:type="spellEnd"/>
       <w:r>
@@ -4305,7 +4485,7 @@
           <w:szCs w:val="20"/>
           <w:lang w:val="pt-BR"/>
         </w:rPr>
-        <w:t xml:space="preserve"> – </w:t>
+        <w:t xml:space="preserve"> Sigma </w:t>
       </w:r>
       <w:proofErr w:type="spellStart"/>
       <w:r>
@@ -4315,7 +4495,7 @@
           <w:szCs w:val="20"/>
           <w:lang w:val="pt-BR"/>
         </w:rPr>
-        <w:t>SCRUMstudy</w:t>
+        <w:t>Yellow</w:t>
       </w:r>
       <w:proofErr w:type="spellEnd"/>
       <w:r>
@@ -4325,82 +4505,8 @@
           <w:szCs w:val="20"/>
           <w:lang w:val="pt-BR"/>
         </w:rPr>
-        <w:t xml:space="preserve"> – 2018</w:t>
-      </w:r>
-      <w:r>
-        <w:rPr>
-          <w:rFonts w:ascii="Arial" w:hAnsi="Arial"/>
-          <w:sz w:val="20"/>
-          <w:szCs w:val="20"/>
-          <w:lang w:val="pt-BR"/>
-        </w:rPr>
-        <w:tab/>
-      </w:r>
-      <w:r>
-        <w:rPr>
-          <w:rFonts w:ascii="Arial" w:hAnsi="Arial"/>
-          <w:sz w:val="20"/>
-          <w:szCs w:val="20"/>
-          <w:lang w:val="pt-BR"/>
-        </w:rPr>
-        <w:tab/>
-      </w:r>
-      <w:r>
-        <w:rPr>
-          <w:rFonts w:ascii="Arial" w:hAnsi="Arial"/>
-          <w:sz w:val="20"/>
-          <w:szCs w:val="20"/>
-          <w:lang w:val="pt-BR"/>
-        </w:rPr>
-        <w:tab/>
-      </w:r>
-      <w:r>
-        <w:rPr>
-          <w:rFonts w:ascii="Arial" w:hAnsi="Arial"/>
-          <w:sz w:val="20"/>
-          <w:szCs w:val="20"/>
-          <w:lang w:val="pt-BR"/>
-        </w:rPr>
-        <w:t xml:space="preserve">        </w:t>
-      </w:r>
-      <w:hyperlink r:id="rId14" w:history="1">
-        <w:r>
-          <w:rPr>
-            <w:rStyle w:val="Hyperlink"/>
-            <w:rFonts w:ascii="Arial" w:hAnsi="Arial"/>
-            <w:sz w:val="20"/>
-            <w:szCs w:val="20"/>
-            <w:lang w:val="pt-BR"/>
-          </w:rPr>
-          <w:t>http://bit.ly/sfcCert</w:t>
-        </w:r>
-      </w:hyperlink>
-      <w:r>
-        <w:rPr>
-          <w:rFonts w:ascii="Arial" w:hAnsi="Arial"/>
-          <w:sz w:val="20"/>
-          <w:szCs w:val="20"/>
-          <w:lang w:val="pt-BR"/>
-        </w:rPr>
         <w:t xml:space="preserve"> </w:t>
       </w:r>
-    </w:p>
-    <w:p>
-      <w:pPr>
-        <w:pStyle w:val="Corpodetexto"/>
-        <w:numPr>
-          <w:ilvl w:val="0"/>
-          <w:numId w:val="2"/>
-        </w:numPr>
-        <w:spacing w:line="259" w:lineRule="auto"/>
-        <w:jc w:val="both"/>
-        <w:rPr>
-          <w:rFonts w:ascii="Arial" w:hAnsi="Arial"/>
-          <w:sz w:val="20"/>
-          <w:szCs w:val="20"/>
-          <w:lang w:val="pt-BR"/>
-        </w:rPr>
-      </w:pPr>
       <w:proofErr w:type="spellStart"/>
       <w:r>
         <w:rPr>
@@ -4409,7 +4515,7 @@
           <w:szCs w:val="20"/>
           <w:lang w:val="pt-BR"/>
         </w:rPr>
-        <w:t>Getting</w:t>
+        <w:t>Belt</w:t>
       </w:r>
       <w:proofErr w:type="spellEnd"/>
       <w:r>
@@ -4419,116 +4525,7 @@
           <w:szCs w:val="20"/>
           <w:lang w:val="pt-BR"/>
         </w:rPr>
-        <w:t xml:space="preserve"> </w:t>
-      </w:r>
-      <w:proofErr w:type="spellStart"/>
-      <w:r>
-        <w:rPr>
-          <w:rFonts w:ascii="Arial" w:hAnsi="Arial"/>
-          <w:sz w:val="20"/>
-          <w:szCs w:val="20"/>
-          <w:lang w:val="pt-BR"/>
-        </w:rPr>
-        <w:t>Started</w:t>
-      </w:r>
-      <w:proofErr w:type="spellEnd"/>
-      <w:r>
-        <w:rPr>
-          <w:rFonts w:ascii="Arial" w:hAnsi="Arial"/>
-          <w:sz w:val="20"/>
-          <w:szCs w:val="20"/>
-          <w:lang w:val="pt-BR"/>
-        </w:rPr>
-        <w:t xml:space="preserve"> </w:t>
-      </w:r>
-      <w:proofErr w:type="spellStart"/>
-      <w:r>
-        <w:rPr>
-          <w:rFonts w:ascii="Arial" w:hAnsi="Arial"/>
-          <w:sz w:val="20"/>
-          <w:szCs w:val="20"/>
-          <w:lang w:val="pt-BR"/>
-        </w:rPr>
-        <w:t>with</w:t>
-      </w:r>
-      <w:proofErr w:type="spellEnd"/>
-      <w:r>
-        <w:rPr>
-          <w:rFonts w:ascii="Arial" w:hAnsi="Arial"/>
-          <w:sz w:val="20"/>
-          <w:szCs w:val="20"/>
-          <w:lang w:val="pt-BR"/>
-        </w:rPr>
-        <w:t xml:space="preserve"> Google </w:t>
-      </w:r>
-      <w:proofErr w:type="spellStart"/>
-      <w:r>
-        <w:rPr>
-          <w:rFonts w:ascii="Arial" w:hAnsi="Arial"/>
-          <w:sz w:val="20"/>
-          <w:szCs w:val="20"/>
-          <w:lang w:val="pt-BR"/>
-        </w:rPr>
-        <w:t>Kubernetes</w:t>
-      </w:r>
-      <w:proofErr w:type="spellEnd"/>
-      <w:r>
-        <w:rPr>
-          <w:rFonts w:ascii="Arial" w:hAnsi="Arial"/>
-          <w:sz w:val="20"/>
-          <w:szCs w:val="20"/>
-          <w:lang w:val="pt-BR"/>
-        </w:rPr>
-        <w:t xml:space="preserve"> </w:t>
-      </w:r>
-      <w:proofErr w:type="spellStart"/>
-      <w:r>
-        <w:rPr>
-          <w:rFonts w:ascii="Arial" w:hAnsi="Arial"/>
-          <w:sz w:val="20"/>
-          <w:szCs w:val="20"/>
-          <w:lang w:val="pt-BR"/>
-        </w:rPr>
-        <w:t>Engine</w:t>
-      </w:r>
-      <w:proofErr w:type="spellEnd"/>
-      <w:r>
-        <w:rPr>
-          <w:rFonts w:ascii="Arial" w:hAnsi="Arial"/>
-          <w:sz w:val="20"/>
-          <w:szCs w:val="20"/>
-          <w:lang w:val="pt-BR"/>
-        </w:rPr>
-        <w:t xml:space="preserve"> (Docker, </w:t>
-      </w:r>
-      <w:proofErr w:type="spellStart"/>
-      <w:r>
-        <w:rPr>
-          <w:rFonts w:ascii="Arial" w:hAnsi="Arial"/>
-          <w:sz w:val="20"/>
-          <w:szCs w:val="20"/>
-          <w:lang w:val="pt-BR"/>
-        </w:rPr>
-        <w:t>Git</w:t>
-      </w:r>
-      <w:proofErr w:type="spellEnd"/>
-      <w:r>
-        <w:rPr>
-          <w:rFonts w:ascii="Arial" w:hAnsi="Arial"/>
-          <w:sz w:val="20"/>
-          <w:szCs w:val="20"/>
-          <w:lang w:val="pt-BR"/>
-        </w:rPr>
-        <w:t xml:space="preserve"> e Jenkins) – 2018</w:t>
-      </w:r>
-      <w:r>
-        <w:rPr>
-          <w:rFonts w:ascii="Arial" w:hAnsi="Arial"/>
-          <w:sz w:val="20"/>
-          <w:szCs w:val="20"/>
-          <w:lang w:val="pt-BR"/>
-        </w:rPr>
-        <w:t xml:space="preserve">     </w:t>
+        <w:t xml:space="preserve"> – 6SigmaStudy – 2018                                                          </w:t>
       </w:r>
       <w:hyperlink r:id="rId15" w:history="1">
         <w:r>
@@ -4537,9 +4534,10 @@
             <w:rFonts w:ascii="Arial" w:hAnsi="Arial"/>
             <w:sz w:val="20"/>
             <w:szCs w:val="20"/>
+            <w:u w:val="none"/>
             <w:lang w:val="pt-BR"/>
           </w:rPr>
-          <w:t>http://bit.ly/kubCert</w:t>
+          <w:t>http://bit.ly/6SigmaYB</w:t>
         </w:r>
       </w:hyperlink>
     </w:p>
@@ -4553,20 +4551,18 @@
         <w:spacing w:line="259" w:lineRule="auto"/>
         <w:jc w:val="both"/>
         <w:rPr>
-          <w:rFonts w:ascii="Arial" w:hAnsi="Arial"/>
-          <w:sz w:val="20"/>
-          <w:szCs w:val="20"/>
-          <w:lang w:val="pt-BR"/>
-        </w:rPr>
-      </w:pPr>
-      <w:r>
-        <w:rPr>
-          <w:rFonts w:ascii="Arial" w:hAnsi="Arial"/>
-          <w:sz w:val="20"/>
-          <w:szCs w:val="20"/>
-          <w:lang w:val="pt-BR"/>
-        </w:rPr>
-        <w:t xml:space="preserve">A </w:t>
+          <w:rStyle w:val="Hyperlink"/>
+          <w:u w:val="none"/>
+        </w:rPr>
+      </w:pPr>
+      <w:r>
+        <w:rPr>
+          <w:rFonts w:ascii="Arial" w:hAnsi="Arial"/>
+          <w:sz w:val="20"/>
+          <w:szCs w:val="20"/>
+          <w:lang w:val="pt-BR"/>
+        </w:rPr>
+        <w:t xml:space="preserve">CSPO – </w:t>
       </w:r>
       <w:proofErr w:type="spellStart"/>
       <w:r>
@@ -4576,7 +4572,7 @@
           <w:szCs w:val="20"/>
           <w:lang w:val="pt-BR"/>
         </w:rPr>
-        <w:t>Beginners</w:t>
+        <w:t>Certified</w:t>
       </w:r>
       <w:proofErr w:type="spellEnd"/>
       <w:r>
@@ -4586,6 +4582,26 @@
           <w:szCs w:val="20"/>
           <w:lang w:val="pt-BR"/>
         </w:rPr>
+        <w:t xml:space="preserve"> Scrum </w:t>
+      </w:r>
+      <w:proofErr w:type="spellStart"/>
+      <w:r>
+        <w:rPr>
+          <w:rFonts w:ascii="Arial" w:hAnsi="Arial"/>
+          <w:sz w:val="20"/>
+          <w:szCs w:val="20"/>
+          <w:lang w:val="pt-BR"/>
+        </w:rPr>
+        <w:t>Product</w:t>
+      </w:r>
+      <w:proofErr w:type="spellEnd"/>
+      <w:r>
+        <w:rPr>
+          <w:rFonts w:ascii="Arial" w:hAnsi="Arial"/>
+          <w:sz w:val="20"/>
+          <w:szCs w:val="20"/>
+          <w:lang w:val="pt-BR"/>
+        </w:rPr>
         <w:t xml:space="preserve"> </w:t>
       </w:r>
       <w:proofErr w:type="spellStart"/>
@@ -4596,7 +4612,7 @@
           <w:szCs w:val="20"/>
           <w:lang w:val="pt-BR"/>
         </w:rPr>
-        <w:t>guide</w:t>
+        <w:t>Owner</w:t>
       </w:r>
       <w:proofErr w:type="spellEnd"/>
       <w:r>
@@ -4606,56 +4622,46 @@
           <w:szCs w:val="20"/>
           <w:lang w:val="pt-BR"/>
         </w:rPr>
+        <w:t xml:space="preserve"> – Scrum Alliance – 2018</w:t>
+      </w:r>
+      <w:r>
+        <w:rPr>
+          <w:rFonts w:ascii="Arial" w:hAnsi="Arial"/>
+          <w:sz w:val="20"/>
+          <w:szCs w:val="20"/>
+          <w:lang w:val="pt-BR"/>
+        </w:rPr>
+        <w:tab/>
+      </w:r>
+      <w:r>
+        <w:rPr>
+          <w:rFonts w:ascii="Arial" w:hAnsi="Arial"/>
+          <w:sz w:val="20"/>
+          <w:szCs w:val="20"/>
+          <w:lang w:val="pt-BR"/>
+        </w:rPr>
+        <w:tab/>
+        <w:t xml:space="preserve">        </w:t>
+      </w:r>
+      <w:hyperlink r:id="rId16" w:history="1">
+        <w:r>
+          <w:rPr>
+            <w:rStyle w:val="Hyperlink"/>
+            <w:rFonts w:ascii="Arial" w:hAnsi="Arial"/>
+            <w:sz w:val="20"/>
+            <w:szCs w:val="20"/>
+            <w:u w:val="none"/>
+            <w:lang w:val="pt-BR"/>
+          </w:rPr>
+          <w:t>http://bit.ly/CSPOcert</w:t>
+        </w:r>
+      </w:hyperlink>
+      <w:r>
+        <w:rPr>
+          <w:rStyle w:val="Hyperlink"/>
+          <w:u w:val="none"/>
+        </w:rPr>
         <w:t xml:space="preserve"> </w:t>
-      </w:r>
-      <w:proofErr w:type="spellStart"/>
-      <w:r>
-        <w:rPr>
-          <w:rFonts w:ascii="Arial" w:hAnsi="Arial"/>
-          <w:sz w:val="20"/>
-          <w:szCs w:val="20"/>
-          <w:lang w:val="pt-BR"/>
-        </w:rPr>
-        <w:t>to</w:t>
-      </w:r>
-      <w:proofErr w:type="spellEnd"/>
-      <w:r>
-        <w:rPr>
-          <w:rFonts w:ascii="Arial" w:hAnsi="Arial"/>
-          <w:sz w:val="20"/>
-          <w:szCs w:val="20"/>
-          <w:lang w:val="pt-BR"/>
-        </w:rPr>
-        <w:t xml:space="preserve"> </w:t>
-      </w:r>
-      <w:proofErr w:type="spellStart"/>
-      <w:r>
-        <w:rPr>
-          <w:rFonts w:ascii="Arial" w:hAnsi="Arial"/>
-          <w:sz w:val="20"/>
-          <w:szCs w:val="20"/>
-          <w:lang w:val="pt-BR"/>
-        </w:rPr>
-        <w:t>Django</w:t>
-      </w:r>
-      <w:proofErr w:type="spellEnd"/>
-      <w:r>
-        <w:rPr>
-          <w:rFonts w:ascii="Arial" w:hAnsi="Arial"/>
-          <w:sz w:val="20"/>
-          <w:szCs w:val="20"/>
-          <w:lang w:val="pt-BR"/>
-        </w:rPr>
-        <w:t>!</w:t>
-      </w:r>
-      <w:r>
-        <w:rPr>
-          <w:rFonts w:ascii="Arial" w:hAnsi="Arial"/>
-          <w:sz w:val="20"/>
-          <w:szCs w:val="20"/>
-          <w:lang w:val="pt-BR"/>
-        </w:rPr>
-        <w:t xml:space="preserve"> (Django2, Python3) - 2018</w:t>
       </w:r>
     </w:p>
     <w:p>
@@ -4668,6 +4674,413 @@
         <w:spacing w:line="259" w:lineRule="auto"/>
         <w:jc w:val="both"/>
         <w:rPr>
+          <w:rFonts w:ascii="Arial" w:hAnsi="Arial"/>
+          <w:sz w:val="20"/>
+          <w:szCs w:val="20"/>
+          <w:lang w:val="pt-BR"/>
+        </w:rPr>
+      </w:pPr>
+      <w:r>
+        <w:rPr>
+          <w:rFonts w:ascii="Arial" w:hAnsi="Arial"/>
+          <w:sz w:val="20"/>
+          <w:szCs w:val="20"/>
+          <w:lang w:val="pt-BR"/>
+        </w:rPr>
+        <w:t xml:space="preserve">SFC - </w:t>
+      </w:r>
+      <w:r>
+        <w:rPr>
+          <w:rFonts w:ascii="Arial" w:hAnsi="Arial"/>
+          <w:sz w:val="20"/>
+          <w:szCs w:val="20"/>
+          <w:lang w:val="pt-BR"/>
+        </w:rPr>
+        <w:t xml:space="preserve">Scrum Fundamentals </w:t>
+      </w:r>
+      <w:proofErr w:type="spellStart"/>
+      <w:r>
+        <w:rPr>
+          <w:rFonts w:ascii="Arial" w:hAnsi="Arial"/>
+          <w:sz w:val="20"/>
+          <w:szCs w:val="20"/>
+          <w:lang w:val="pt-BR"/>
+        </w:rPr>
+        <w:t>Certified</w:t>
+      </w:r>
+      <w:proofErr w:type="spellEnd"/>
+      <w:r>
+        <w:rPr>
+          <w:rFonts w:ascii="Arial" w:hAnsi="Arial"/>
+          <w:sz w:val="20"/>
+          <w:szCs w:val="20"/>
+          <w:lang w:val="pt-BR"/>
+        </w:rPr>
+        <w:t xml:space="preserve"> – </w:t>
+      </w:r>
+      <w:proofErr w:type="spellStart"/>
+      <w:r>
+        <w:rPr>
+          <w:rFonts w:ascii="Arial" w:hAnsi="Arial"/>
+          <w:sz w:val="20"/>
+          <w:szCs w:val="20"/>
+          <w:lang w:val="pt-BR"/>
+        </w:rPr>
+        <w:t>SCRUMstudy</w:t>
+      </w:r>
+      <w:proofErr w:type="spellEnd"/>
+      <w:r>
+        <w:rPr>
+          <w:rFonts w:ascii="Arial" w:hAnsi="Arial"/>
+          <w:sz w:val="20"/>
+          <w:szCs w:val="20"/>
+          <w:lang w:val="pt-BR"/>
+        </w:rPr>
+        <w:t xml:space="preserve"> – 2018</w:t>
+      </w:r>
+      <w:r>
+        <w:rPr>
+          <w:rFonts w:ascii="Arial" w:hAnsi="Arial"/>
+          <w:sz w:val="20"/>
+          <w:szCs w:val="20"/>
+          <w:lang w:val="pt-BR"/>
+        </w:rPr>
+        <w:tab/>
+      </w:r>
+      <w:r>
+        <w:rPr>
+          <w:rFonts w:ascii="Arial" w:hAnsi="Arial"/>
+          <w:sz w:val="20"/>
+          <w:szCs w:val="20"/>
+          <w:lang w:val="pt-BR"/>
+        </w:rPr>
+        <w:tab/>
+      </w:r>
+      <w:r>
+        <w:rPr>
+          <w:rFonts w:ascii="Arial" w:hAnsi="Arial"/>
+          <w:sz w:val="20"/>
+          <w:szCs w:val="20"/>
+          <w:lang w:val="pt-BR"/>
+        </w:rPr>
+        <w:tab/>
+      </w:r>
+      <w:r>
+        <w:rPr>
+          <w:rFonts w:ascii="Arial" w:hAnsi="Arial"/>
+          <w:sz w:val="20"/>
+          <w:szCs w:val="20"/>
+          <w:lang w:val="pt-BR"/>
+        </w:rPr>
+        <w:t xml:space="preserve">       </w:t>
+      </w:r>
+      <w:r>
+        <w:rPr>
+          <w:rFonts w:ascii="Arial" w:hAnsi="Arial"/>
+          <w:sz w:val="20"/>
+          <w:szCs w:val="20"/>
+          <w:lang w:val="pt-BR"/>
+        </w:rPr>
+        <w:t xml:space="preserve"> </w:t>
+      </w:r>
+      <w:hyperlink r:id="rId17" w:history="1">
+        <w:r>
+          <w:rPr>
+            <w:rStyle w:val="Hyperlink"/>
+            <w:rFonts w:ascii="Arial" w:hAnsi="Arial"/>
+            <w:sz w:val="20"/>
+            <w:szCs w:val="20"/>
+            <w:u w:val="none"/>
+            <w:lang w:val="pt-BR"/>
+          </w:rPr>
+          <w:t>http://bit.ly/sfcCert</w:t>
+        </w:r>
+      </w:hyperlink>
+      <w:r>
+        <w:rPr>
+          <w:rFonts w:ascii="Arial" w:hAnsi="Arial"/>
+          <w:sz w:val="20"/>
+          <w:szCs w:val="20"/>
+          <w:lang w:val="pt-BR"/>
+        </w:rPr>
+        <w:t xml:space="preserve"> </w:t>
+      </w:r>
+    </w:p>
+    <w:p>
+      <w:pPr>
+        <w:pStyle w:val="Corpodetexto"/>
+        <w:numPr>
+          <w:ilvl w:val="0"/>
+          <w:numId w:val="2"/>
+        </w:numPr>
+        <w:spacing w:line="259" w:lineRule="auto"/>
+        <w:jc w:val="both"/>
+        <w:rPr>
+          <w:rFonts w:ascii="Arial" w:hAnsi="Arial"/>
+          <w:sz w:val="20"/>
+          <w:szCs w:val="20"/>
+          <w:lang w:val="pt-BR"/>
+        </w:rPr>
+      </w:pPr>
+      <w:proofErr w:type="spellStart"/>
+      <w:r>
+        <w:rPr>
+          <w:rFonts w:ascii="Arial" w:hAnsi="Arial"/>
+          <w:sz w:val="20"/>
+          <w:szCs w:val="20"/>
+          <w:lang w:val="pt-BR"/>
+        </w:rPr>
+        <w:t>Getting</w:t>
+      </w:r>
+      <w:proofErr w:type="spellEnd"/>
+      <w:r>
+        <w:rPr>
+          <w:rFonts w:ascii="Arial" w:hAnsi="Arial"/>
+          <w:sz w:val="20"/>
+          <w:szCs w:val="20"/>
+          <w:lang w:val="pt-BR"/>
+        </w:rPr>
+        <w:t xml:space="preserve"> </w:t>
+      </w:r>
+      <w:proofErr w:type="spellStart"/>
+      <w:r>
+        <w:rPr>
+          <w:rFonts w:ascii="Arial" w:hAnsi="Arial"/>
+          <w:sz w:val="20"/>
+          <w:szCs w:val="20"/>
+          <w:lang w:val="pt-BR"/>
+        </w:rPr>
+        <w:t>Started</w:t>
+      </w:r>
+      <w:proofErr w:type="spellEnd"/>
+      <w:r>
+        <w:rPr>
+          <w:rFonts w:ascii="Arial" w:hAnsi="Arial"/>
+          <w:sz w:val="20"/>
+          <w:szCs w:val="20"/>
+          <w:lang w:val="pt-BR"/>
+        </w:rPr>
+        <w:t xml:space="preserve"> </w:t>
+      </w:r>
+      <w:proofErr w:type="spellStart"/>
+      <w:r>
+        <w:rPr>
+          <w:rFonts w:ascii="Arial" w:hAnsi="Arial"/>
+          <w:sz w:val="20"/>
+          <w:szCs w:val="20"/>
+          <w:lang w:val="pt-BR"/>
+        </w:rPr>
+        <w:t>with</w:t>
+      </w:r>
+      <w:proofErr w:type="spellEnd"/>
+      <w:r>
+        <w:rPr>
+          <w:rFonts w:ascii="Arial" w:hAnsi="Arial"/>
+          <w:sz w:val="20"/>
+          <w:szCs w:val="20"/>
+          <w:lang w:val="pt-BR"/>
+        </w:rPr>
+        <w:t xml:space="preserve"> Google </w:t>
+      </w:r>
+      <w:proofErr w:type="spellStart"/>
+      <w:r>
+        <w:rPr>
+          <w:rFonts w:ascii="Arial" w:hAnsi="Arial"/>
+          <w:sz w:val="20"/>
+          <w:szCs w:val="20"/>
+          <w:lang w:val="pt-BR"/>
+        </w:rPr>
+        <w:t>Kubernetes</w:t>
+      </w:r>
+      <w:proofErr w:type="spellEnd"/>
+      <w:r>
+        <w:rPr>
+          <w:rFonts w:ascii="Arial" w:hAnsi="Arial"/>
+          <w:sz w:val="20"/>
+          <w:szCs w:val="20"/>
+          <w:lang w:val="pt-BR"/>
+        </w:rPr>
+        <w:t xml:space="preserve"> </w:t>
+      </w:r>
+      <w:proofErr w:type="spellStart"/>
+      <w:r>
+        <w:rPr>
+          <w:rFonts w:ascii="Arial" w:hAnsi="Arial"/>
+          <w:sz w:val="20"/>
+          <w:szCs w:val="20"/>
+          <w:lang w:val="pt-BR"/>
+        </w:rPr>
+        <w:t>Engine</w:t>
+      </w:r>
+      <w:proofErr w:type="spellEnd"/>
+      <w:r>
+        <w:rPr>
+          <w:rFonts w:ascii="Arial" w:hAnsi="Arial"/>
+          <w:sz w:val="20"/>
+          <w:szCs w:val="20"/>
+          <w:lang w:val="pt-BR"/>
+        </w:rPr>
+        <w:t xml:space="preserve"> (Docker, </w:t>
+      </w:r>
+      <w:proofErr w:type="spellStart"/>
+      <w:r>
+        <w:rPr>
+          <w:rFonts w:ascii="Arial" w:hAnsi="Arial"/>
+          <w:sz w:val="20"/>
+          <w:szCs w:val="20"/>
+          <w:lang w:val="pt-BR"/>
+        </w:rPr>
+        <w:t>Git</w:t>
+      </w:r>
+      <w:proofErr w:type="spellEnd"/>
+      <w:r>
+        <w:rPr>
+          <w:rFonts w:ascii="Arial" w:hAnsi="Arial"/>
+          <w:sz w:val="20"/>
+          <w:szCs w:val="20"/>
+          <w:lang w:val="pt-BR"/>
+        </w:rPr>
+        <w:t xml:space="preserve"> e Jenkins) – 2018</w:t>
+      </w:r>
+      <w:r>
+        <w:rPr>
+          <w:rFonts w:ascii="Arial" w:hAnsi="Arial"/>
+          <w:sz w:val="20"/>
+          <w:szCs w:val="20"/>
+          <w:lang w:val="pt-BR"/>
+        </w:rPr>
+        <w:t xml:space="preserve">     </w:t>
+      </w:r>
+      <w:hyperlink r:id="rId18" w:history="1">
+        <w:r>
+          <w:rPr>
+            <w:rStyle w:val="Hyperlink"/>
+            <w:rFonts w:ascii="Arial" w:hAnsi="Arial"/>
+            <w:sz w:val="20"/>
+            <w:szCs w:val="20"/>
+            <w:u w:val="none"/>
+            <w:lang w:val="pt-BR"/>
+          </w:rPr>
+          <w:t>http://bit.ly/kubCert</w:t>
+        </w:r>
+      </w:hyperlink>
+    </w:p>
+    <w:p>
+      <w:pPr>
+        <w:pStyle w:val="Corpodetexto"/>
+        <w:numPr>
+          <w:ilvl w:val="0"/>
+          <w:numId w:val="2"/>
+        </w:numPr>
+        <w:spacing w:line="259" w:lineRule="auto"/>
+        <w:jc w:val="both"/>
+        <w:rPr>
+          <w:rFonts w:ascii="Arial" w:hAnsi="Arial"/>
+          <w:sz w:val="20"/>
+          <w:szCs w:val="20"/>
+          <w:lang w:val="pt-BR"/>
+        </w:rPr>
+      </w:pPr>
+      <w:r>
+        <w:rPr>
+          <w:rFonts w:ascii="Arial" w:hAnsi="Arial"/>
+          <w:sz w:val="20"/>
+          <w:szCs w:val="20"/>
+          <w:lang w:val="pt-BR"/>
+        </w:rPr>
+        <w:t xml:space="preserve">A </w:t>
+      </w:r>
+      <w:proofErr w:type="spellStart"/>
+      <w:r>
+        <w:rPr>
+          <w:rFonts w:ascii="Arial" w:hAnsi="Arial"/>
+          <w:sz w:val="20"/>
+          <w:szCs w:val="20"/>
+          <w:lang w:val="pt-BR"/>
+        </w:rPr>
+        <w:t>Beginners</w:t>
+      </w:r>
+      <w:proofErr w:type="spellEnd"/>
+      <w:r>
+        <w:rPr>
+          <w:rFonts w:ascii="Arial" w:hAnsi="Arial"/>
+          <w:sz w:val="20"/>
+          <w:szCs w:val="20"/>
+          <w:lang w:val="pt-BR"/>
+        </w:rPr>
+        <w:t xml:space="preserve"> </w:t>
+      </w:r>
+      <w:proofErr w:type="spellStart"/>
+      <w:r>
+        <w:rPr>
+          <w:rFonts w:ascii="Arial" w:hAnsi="Arial"/>
+          <w:sz w:val="20"/>
+          <w:szCs w:val="20"/>
+          <w:lang w:val="pt-BR"/>
+        </w:rPr>
+        <w:t>guide</w:t>
+      </w:r>
+      <w:proofErr w:type="spellEnd"/>
+      <w:r>
+        <w:rPr>
+          <w:rFonts w:ascii="Arial" w:hAnsi="Arial"/>
+          <w:sz w:val="20"/>
+          <w:szCs w:val="20"/>
+          <w:lang w:val="pt-BR"/>
+        </w:rPr>
+        <w:t xml:space="preserve"> </w:t>
+      </w:r>
+      <w:proofErr w:type="spellStart"/>
+      <w:r>
+        <w:rPr>
+          <w:rFonts w:ascii="Arial" w:hAnsi="Arial"/>
+          <w:sz w:val="20"/>
+          <w:szCs w:val="20"/>
+          <w:lang w:val="pt-BR"/>
+        </w:rPr>
+        <w:t>to</w:t>
+      </w:r>
+      <w:proofErr w:type="spellEnd"/>
+      <w:r>
+        <w:rPr>
+          <w:rFonts w:ascii="Arial" w:hAnsi="Arial"/>
+          <w:sz w:val="20"/>
+          <w:szCs w:val="20"/>
+          <w:lang w:val="pt-BR"/>
+        </w:rPr>
+        <w:t xml:space="preserve"> </w:t>
+      </w:r>
+      <w:proofErr w:type="spellStart"/>
+      <w:r>
+        <w:rPr>
+          <w:rFonts w:ascii="Arial" w:hAnsi="Arial"/>
+          <w:sz w:val="20"/>
+          <w:szCs w:val="20"/>
+          <w:lang w:val="pt-BR"/>
+        </w:rPr>
+        <w:t>Django</w:t>
+      </w:r>
+      <w:proofErr w:type="spellEnd"/>
+      <w:r>
+        <w:rPr>
+          <w:rFonts w:ascii="Arial" w:hAnsi="Arial"/>
+          <w:sz w:val="20"/>
+          <w:szCs w:val="20"/>
+          <w:lang w:val="pt-BR"/>
+        </w:rPr>
+        <w:t>! (Django2, Python3) - 2018</w:t>
+      </w:r>
+    </w:p>
+    <w:p>
+      <w:pPr>
+        <w:pStyle w:val="Corpodetexto"/>
+        <w:numPr>
+          <w:ilvl w:val="0"/>
+          <w:numId w:val="2"/>
+        </w:numPr>
+        <w:spacing w:line="259" w:lineRule="auto"/>
+        <w:jc w:val="both"/>
+        <w:rPr>
           <w:sz w:val="20"/>
           <w:szCs w:val="20"/>
           <w:lang w:val="pt-BR"/>
@@ -4845,72 +5258,19 @@
         </w:rPr>
         <w:t xml:space="preserve">  </w:t>
       </w:r>
-      <w:bookmarkStart w:id="0" w:name="_GoBack"/>
-      <w:bookmarkEnd w:id="0"/>
-      <w:r>
-        <w:rPr>
-          <w:rFonts w:ascii="Arial" w:hAnsi="Arial"/>
-          <w:sz w:val="20"/>
-          <w:szCs w:val="20"/>
-          <w:lang w:val="pt-BR"/>
-        </w:rPr>
-        <w:fldChar w:fldCharType="begin"/>
-      </w:r>
-      <w:r>
-        <w:rPr>
-          <w:rFonts w:ascii="Arial" w:hAnsi="Arial"/>
-          <w:sz w:val="20"/>
-          <w:szCs w:val="20"/>
-          <w:lang w:val="pt-BR"/>
-        </w:rPr>
-        <w:instrText xml:space="preserve"> HYPERLINK "</w:instrText>
-      </w:r>
-      <w:r>
-        <w:rPr>
-          <w:rFonts w:ascii="Arial" w:hAnsi="Arial"/>
-          <w:sz w:val="20"/>
-          <w:szCs w:val="20"/>
-          <w:lang w:val="pt-BR"/>
-        </w:rPr>
-        <w:instrText>http://bit.ly/WebdCert</w:instrText>
-      </w:r>
-      <w:r>
-        <w:rPr>
-          <w:rFonts w:ascii="Arial" w:hAnsi="Arial"/>
-          <w:sz w:val="20"/>
-          <w:szCs w:val="20"/>
-          <w:lang w:val="pt-BR"/>
-        </w:rPr>
-        <w:instrText xml:space="preserve">" </w:instrText>
-      </w:r>
-      <w:r>
-        <w:rPr>
-          <w:rFonts w:ascii="Arial" w:hAnsi="Arial"/>
-          <w:sz w:val="20"/>
-          <w:szCs w:val="20"/>
-          <w:lang w:val="pt-BR"/>
-        </w:rPr>
-        <w:fldChar w:fldCharType="separate"/>
-      </w:r>
-      <w:r>
-        <w:rPr>
-          <w:rStyle w:val="Hyperlink"/>
-          <w:rFonts w:ascii="Arial" w:hAnsi="Arial"/>
-          <w:sz w:val="20"/>
-          <w:szCs w:val="20"/>
-          <w:lang w:val="pt-BR"/>
-        </w:rPr>
-        <w:t>http://bit.ly/WebdCert</w:t>
-      </w:r>
-      <w:r>
-        <w:rPr>
-          <w:rFonts w:ascii="Arial" w:hAnsi="Arial"/>
-          <w:sz w:val="20"/>
-          <w:szCs w:val="20"/>
-          <w:lang w:val="pt-BR"/>
-        </w:rPr>
-        <w:fldChar w:fldCharType="end"/>
-      </w:r>
+      <w:hyperlink r:id="rId19" w:history="1">
+        <w:r>
+          <w:rPr>
+            <w:rStyle w:val="Hyperlink"/>
+            <w:rFonts w:ascii="Arial" w:hAnsi="Arial"/>
+            <w:sz w:val="20"/>
+            <w:szCs w:val="20"/>
+            <w:u w:val="none"/>
+            <w:lang w:val="pt-BR"/>
+          </w:rPr>
+          <w:t>http://bit.ly/WebdCert</w:t>
+        </w:r>
+      </w:hyperlink>
     </w:p>
     <w:p>
       <w:pPr>
@@ -5107,20 +5467,43 @@
         </w:tabs>
         <w:jc w:val="both"/>
         <w:rPr>
-          <w:rFonts w:ascii="Arial" w:hAnsi="Arial"/>
-          <w:sz w:val="20"/>
-          <w:szCs w:val="20"/>
-          <w:lang w:val="pt-BR"/>
-        </w:rPr>
-      </w:pPr>
-      <w:r>
-        <w:rPr>
-          <w:rFonts w:ascii="Arial" w:hAnsi="Arial"/>
-          <w:sz w:val="20"/>
-          <w:szCs w:val="20"/>
-          <w:lang w:val="pt-BR"/>
-        </w:rPr>
-        <w:t>Gestão de Projetos, curso de extensão – UCAM – 2009</w:t>
+          <w:lang w:val="pt-BR"/>
+        </w:rPr>
+      </w:pPr>
+      <w:r>
+        <w:rPr>
+          <w:rFonts w:ascii="Arial" w:hAnsi="Arial"/>
+          <w:sz w:val="20"/>
+          <w:szCs w:val="20"/>
+          <w:lang w:val="pt-BR"/>
+        </w:rPr>
+        <w:t xml:space="preserve">Gerência de Projetos – </w:t>
+      </w:r>
+      <w:proofErr w:type="spellStart"/>
+      <w:r>
+        <w:rPr>
+          <w:rFonts w:ascii="Arial" w:hAnsi="Arial"/>
+          <w:sz w:val="20"/>
+          <w:szCs w:val="20"/>
+          <w:lang w:val="pt-BR"/>
+        </w:rPr>
+        <w:t>Dinsmore</w:t>
+      </w:r>
+      <w:proofErr w:type="spellEnd"/>
+      <w:r>
+        <w:rPr>
+          <w:rFonts w:ascii="Arial" w:hAnsi="Arial"/>
+          <w:sz w:val="20"/>
+          <w:szCs w:val="20"/>
+          <w:lang w:val="pt-BR"/>
+        </w:rPr>
+        <w:t xml:space="preserve"> Associates RJ – 2007</w:t>
+      </w:r>
+      <w:r>
+        <w:rPr>
+          <w:lang w:val="pt-BR"/>
+        </w:rPr>
+        <w:t xml:space="preserve"> </w:t>
       </w:r>
     </w:p>
     <w:p>
@@ -5145,27 +5528,7 @@
           <w:szCs w:val="20"/>
           <w:lang w:val="pt-BR"/>
         </w:rPr>
-        <w:t xml:space="preserve">Gerência de Projetos – </w:t>
-      </w:r>
-      <w:proofErr w:type="spellStart"/>
-      <w:r>
-        <w:rPr>
-          <w:rFonts w:ascii="Arial" w:hAnsi="Arial"/>
-          <w:sz w:val="20"/>
-          <w:szCs w:val="20"/>
-          <w:lang w:val="pt-BR"/>
-        </w:rPr>
-        <w:t>Dinsmore</w:t>
-      </w:r>
-      <w:proofErr w:type="spellEnd"/>
-      <w:r>
-        <w:rPr>
-          <w:rFonts w:ascii="Arial" w:hAnsi="Arial"/>
-          <w:sz w:val="20"/>
-          <w:szCs w:val="20"/>
-          <w:lang w:val="pt-BR"/>
-        </w:rPr>
-        <w:t xml:space="preserve"> Associates RJ – 2007</w:t>
+        <w:t>MS Project 2003 – Allen Informática – 2005</w:t>
       </w:r>
       <w:r>
         <w:rPr>
@@ -5186,23 +5549,20 @@
         </w:tabs>
         <w:jc w:val="both"/>
         <w:rPr>
-          <w:lang w:val="pt-BR"/>
-        </w:rPr>
-      </w:pPr>
-      <w:r>
-        <w:rPr>
-          <w:rFonts w:ascii="Arial" w:hAnsi="Arial"/>
-          <w:sz w:val="20"/>
-          <w:szCs w:val="20"/>
-          <w:lang w:val="pt-BR"/>
-        </w:rPr>
-        <w:t>MS Project 2003 – Allen Informática – 2005</w:t>
-      </w:r>
-      <w:r>
-        <w:rPr>
-          <w:lang w:val="pt-BR"/>
-        </w:rPr>
-        <w:t xml:space="preserve"> </w:t>
+          <w:rFonts w:ascii="Arial" w:hAnsi="Arial"/>
+          <w:sz w:val="20"/>
+          <w:szCs w:val="20"/>
+          <w:lang w:val="pt-BR"/>
+        </w:rPr>
+      </w:pPr>
+      <w:r>
+        <w:rPr>
+          <w:rFonts w:ascii="Arial" w:hAnsi="Arial"/>
+          <w:sz w:val="20"/>
+          <w:szCs w:val="20"/>
+          <w:lang w:val="pt-BR"/>
+        </w:rPr>
+        <w:t xml:space="preserve">Análise e Projeto Orientado a Objetos (OO226) (5dias) – SUN RJ – 2005 </w:t>
       </w:r>
     </w:p>
     <w:p>
@@ -5230,7 +5590,7 @@
           <w:szCs w:val="20"/>
           <w:lang w:val="pt-BR"/>
         </w:rPr>
-        <w:t xml:space="preserve">Análise e Projeto Orientado a Objetos (OO226) (5dias) – SUN RJ – 2005 </w:t>
+        <w:t xml:space="preserve">Linguagem de Programação Java (SL275) (5dias) – SUN RJ – 2005 </w:t>
       </w:r>
     </w:p>
     <w:p>
@@ -5245,20 +5605,23 @@
         </w:tabs>
         <w:jc w:val="both"/>
         <w:rPr>
-          <w:rFonts w:ascii="Arial" w:hAnsi="Arial"/>
-          <w:sz w:val="20"/>
-          <w:szCs w:val="20"/>
-          <w:lang w:val="pt-BR"/>
-        </w:rPr>
-      </w:pPr>
-      <w:r>
-        <w:rPr>
-          <w:rFonts w:ascii="Arial" w:hAnsi="Arial"/>
-          <w:sz w:val="20"/>
-          <w:szCs w:val="20"/>
-          <w:lang w:val="pt-BR"/>
-        </w:rPr>
-        <w:t xml:space="preserve">Linguagem de Programação Java (SL275) (5dias) – SUN RJ – 2005 </w:t>
+          <w:lang w:val="pt-BR"/>
+        </w:rPr>
+      </w:pPr>
+      <w:r>
+        <w:rPr>
+          <w:rFonts w:ascii="Arial" w:hAnsi="Arial"/>
+          <w:sz w:val="20"/>
+          <w:szCs w:val="20"/>
+          <w:lang w:val="pt-BR"/>
+        </w:rPr>
+        <w:t>Gerência de Projetos de Software – CCE PUC-Rio (72hs) – 2003.</w:t>
+      </w:r>
+      <w:r>
+        <w:rPr>
+          <w:lang w:val="pt-BR"/>
+        </w:rPr>
+        <w:t xml:space="preserve"> </w:t>
       </w:r>
     </w:p>
     <w:p>
@@ -5272,23 +5635,16 @@
           <w:tab w:val="left" w:pos="707"/>
         </w:tabs>
         <w:jc w:val="both"/>
-        <w:rPr>
-          <w:lang w:val="pt-BR"/>
-        </w:rPr>
-      </w:pPr>
-      <w:r>
-        <w:rPr>
-          <w:rFonts w:ascii="Arial" w:hAnsi="Arial"/>
-          <w:sz w:val="20"/>
-          <w:szCs w:val="20"/>
-          <w:lang w:val="pt-BR"/>
-        </w:rPr>
-        <w:t>Gerência de Projetos de Software – CCE PUC-Rio (72hs) – 2003.</w:t>
-      </w:r>
-      <w:r>
-        <w:rPr>
-          <w:lang w:val="pt-BR"/>
-        </w:rPr>
+      </w:pPr>
+      <w:r>
+        <w:rPr>
+          <w:rFonts w:ascii="Arial" w:hAnsi="Arial"/>
+          <w:sz w:val="20"/>
+          <w:szCs w:val="20"/>
+        </w:rPr>
+        <w:t>Implementing MS W2K Professional and Server – TBA(40hs) – 2001.</w:t>
+      </w:r>
+      <w:r>
         <w:t xml:space="preserve"> </w:t>
       </w:r>
     </w:p>
@@ -5303,30 +5659,6 @@
           <w:tab w:val="left" w:pos="707"/>
         </w:tabs>
         <w:jc w:val="both"/>
-      </w:pPr>
-      <w:r>
-        <w:rPr>
-          <w:rFonts w:ascii="Arial" w:hAnsi="Arial"/>
-          <w:sz w:val="20"/>
-          <w:szCs w:val="20"/>
-        </w:rPr>
-        <w:t>Implementing MS W2K Professional and Server – TBA(40hs) – 2001.</w:t>
-      </w:r>
-      <w:r>
-        <w:t xml:space="preserve"> </w:t>
-      </w:r>
-    </w:p>
-    <w:p>
-      <w:pPr>
-        <w:pStyle w:val="Corpodetexto"/>
-        <w:numPr>
-          <w:ilvl w:val="0"/>
-          <w:numId w:val="2"/>
-        </w:numPr>
-        <w:tabs>
-          <w:tab w:val="left" w:pos="707"/>
-        </w:tabs>
-        <w:jc w:val="both"/>
         <w:rPr>
           <w:lang w:val="pt-BR"/>
         </w:rPr>
@@ -5446,16 +5778,7 @@
           <w:szCs w:val="20"/>
           <w:lang w:val="pt-BR"/>
         </w:rPr>
-        <w:t>1</w:t>
-      </w:r>
-      <w:r>
-        <w:rPr>
-          <w:rFonts w:ascii="Arial" w:hAnsi="Arial"/>
-          <w:sz w:val="20"/>
-          <w:szCs w:val="20"/>
-          <w:lang w:val="pt-BR"/>
-        </w:rPr>
-        <w:t>3</w:t>
+        <w:t>17</w:t>
       </w:r>
       <w:r>
         <w:rPr>
@@ -5473,7 +5796,7 @@
           <w:szCs w:val="20"/>
           <w:lang w:val="pt-BR"/>
         </w:rPr>
-        <w:t>6</w:t>
+        <w:t>7</w:t>
       </w:r>
       <w:r>
         <w:rPr>
@@ -6785,7 +7108,6 @@
   <w:style w:type="character" w:default="1" w:styleId="Fontepargpadro">
     <w:name w:val="Default Paragraph Font"/>
     <w:uiPriority w:val="1"/>
-    <w:semiHidden/>
     <w:unhideWhenUsed/>
   </w:style>
   <w:style w:type="table" w:default="1" w:styleId="Tabelanormal">
@@ -7291,7 +7613,7 @@
 </file>
 
 <file path=customXml/itemProps1.xml><?xml version="1.0" encoding="utf-8"?>
-<ds:datastoreItem xmlns:ds="http://schemas.openxmlformats.org/officeDocument/2006/customXml" ds:itemID="{033BADE3-F795-4B9A-9EFA-18ED8C077C3E}">
+<ds:datastoreItem xmlns:ds="http://schemas.openxmlformats.org/officeDocument/2006/customXml" ds:itemID="{3E78DB21-8BD5-47CA-8C84-CD16A580AC34}">
   <ds:schemaRefs>
     <ds:schemaRef ds:uri="http://schemas.openxmlformats.org/officeDocument/2006/bibliography"/>
   </ds:schemaRefs>

</xml_diff>